<commit_message>
modification styles tableaux et  ajout filtres LUA pour ToC
</commit_message>
<xml_diff>
--- a/standard/modele/Modele-styles.docx
+++ b/standard/modele/Modele-styles.docx
@@ -291,7 +291,7 @@
     </w:p>
     <w:p>
       <w:pPr>
-        <w:pStyle w:val="Compact"/>
+        <w:pStyle w:val="Corpsdetexte"/>
       </w:pPr>
     </w:p>
     <w:p>
@@ -304,30 +304,32 @@
     </w:p>
     <w:p>
       <w:pPr>
-        <w:pStyle w:val="TableCaption"/>
+        <w:pStyle w:val="Titre7"/>
       </w:pPr>
       <w:r>
         <w:t xml:space="preserve"> </w:t>
       </w:r>
       <w:r>
-        <w:t xml:space="preserve">Table </w:t>
-      </w:r>
-      <w:r>
-        <w:t>caption</w:t>
-      </w:r>
-      <w:r>
-        <w:t xml:space="preserve">. </w:t>
+        <w:t xml:space="preserve">Table caption. </w:t>
       </w:r>
     </w:p>
     <w:tbl>
       <w:tblPr>
         <w:tblStyle w:val="Table"/>
         <w:tblW w:w="0" w:type="pct"/>
-        <w:tblLook w:val="04A0" w:firstRow="1" w:lastRow="0" w:firstColumn="1" w:lastColumn="0" w:noHBand="0" w:noVBand="1"/>
+        <w:tblBorders>
+          <w:top w:val="single" w:sz="4" w:space="0" w:color="auto"/>
+          <w:left w:val="single" w:sz="4" w:space="0" w:color="auto"/>
+          <w:bottom w:val="single" w:sz="4" w:space="0" w:color="auto"/>
+          <w:right w:val="single" w:sz="4" w:space="0" w:color="auto"/>
+          <w:insideH w:val="single" w:sz="4" w:space="0" w:color="auto"/>
+          <w:insideV w:val="single" w:sz="4" w:space="0" w:color="auto"/>
+        </w:tblBorders>
+        <w:tblLook w:val="07E0" w:firstRow="1" w:lastRow="1" w:firstColumn="1" w:lastColumn="1" w:noHBand="1" w:noVBand="1"/>
       </w:tblPr>
       <w:tblGrid>
-        <w:gridCol w:w="702"/>
-        <w:gridCol w:w="702"/>
+        <w:gridCol w:w="814"/>
+        <w:gridCol w:w="814"/>
       </w:tblGrid>
       <w:tr>
         <w:trPr>
@@ -337,91 +339,71 @@
           <w:tcPr>
             <w:cnfStyle w:val="001000000000" w:firstRow="0" w:lastRow="0" w:firstColumn="1" w:lastColumn="0" w:oddVBand="0" w:evenVBand="0" w:oddHBand="0" w:evenHBand="0" w:firstRowFirstColumn="0" w:firstRowLastColumn="0" w:lastRowFirstColumn="0" w:lastRowLastColumn="0"/>
             <w:tcW w:w="0" w:type="auto"/>
+            <w:tcBorders>
+              <w:bottom w:val="single" w:sz="4" w:space="0" w:color="auto"/>
+            </w:tcBorders>
           </w:tcPr>
           <w:p>
             <w:pPr>
               <w:pStyle w:val="Compact"/>
-              <w:rPr>
-                <w:sz w:val="18"/>
-                <w:szCs w:val="18"/>
-              </w:rPr>
             </w:pPr>
             <w:r>
-              <w:rPr>
-                <w:sz w:val="18"/>
-                <w:szCs w:val="18"/>
-              </w:rPr>
               <w:t>Table</w:t>
             </w:r>
           </w:p>
         </w:tc>
         <w:tc>
           <w:tcPr>
+            <w:cnfStyle w:val="000100001000" w:firstRow="0" w:lastRow="0" w:firstColumn="0" w:lastColumn="1" w:oddVBand="0" w:evenVBand="0" w:oddHBand="0" w:evenHBand="0" w:firstRowFirstColumn="0" w:firstRowLastColumn="1" w:lastRowFirstColumn="0" w:lastRowLastColumn="0"/>
             <w:tcW w:w="0" w:type="auto"/>
+            <w:tcBorders>
+              <w:bottom w:val="single" w:sz="4" w:space="0" w:color="auto"/>
+            </w:tcBorders>
           </w:tcPr>
           <w:p>
             <w:pPr>
               <w:pStyle w:val="Compact"/>
-              <w:cnfStyle w:val="100000000000" w:firstRow="1" w:lastRow="0" w:firstColumn="0" w:lastColumn="0" w:oddVBand="0" w:evenVBand="0" w:oddHBand="0" w:evenHBand="0" w:firstRowFirstColumn="0" w:firstRowLastColumn="0" w:lastRowFirstColumn="0" w:lastRowLastColumn="0"/>
               <w:rPr>
-                <w:sz w:val="18"/>
-                <w:szCs w:val="18"/>
+                <w:b w:val="0"/>
               </w:rPr>
             </w:pPr>
             <w:r>
-              <w:rPr>
-                <w:sz w:val="18"/>
-                <w:szCs w:val="18"/>
-              </w:rPr>
               <w:t>Table</w:t>
             </w:r>
           </w:p>
         </w:tc>
       </w:tr>
       <w:tr>
-        <w:trPr>
-          <w:cnfStyle w:val="100000000000" w:firstRow="1" w:lastRow="0" w:firstColumn="0" w:lastColumn="0" w:oddVBand="0" w:evenVBand="0" w:oddHBand="0" w:evenHBand="0" w:firstRowFirstColumn="0" w:firstRowLastColumn="0" w:lastRowFirstColumn="0" w:lastRowLastColumn="0"/>
-        </w:trPr>
         <w:tc>
           <w:tcPr>
             <w:cnfStyle w:val="001000000000" w:firstRow="0" w:lastRow="0" w:firstColumn="1" w:lastColumn="0" w:oddVBand="0" w:evenVBand="0" w:oddHBand="0" w:evenHBand="0" w:firstRowFirstColumn="0" w:firstRowLastColumn="0" w:lastRowFirstColumn="0" w:lastRowLastColumn="0"/>
             <w:tcW w:w="0" w:type="auto"/>
+            <w:tcBorders>
+              <w:bottom w:val="single" w:sz="4" w:space="0" w:color="auto"/>
+            </w:tcBorders>
           </w:tcPr>
           <w:p>
             <w:pPr>
               <w:pStyle w:val="Compact"/>
-              <w:rPr>
-                <w:sz w:val="18"/>
-                <w:szCs w:val="18"/>
-              </w:rPr>
             </w:pPr>
             <w:r>
-              <w:rPr>
-                <w:sz w:val="18"/>
-                <w:szCs w:val="18"/>
-              </w:rPr>
               <w:t xml:space="preserve"> 1 </w:t>
             </w:r>
           </w:p>
         </w:tc>
         <w:tc>
           <w:tcPr>
+            <w:cnfStyle w:val="000100000000" w:firstRow="0" w:lastRow="0" w:firstColumn="0" w:lastColumn="1" w:oddVBand="0" w:evenVBand="0" w:oddHBand="0" w:evenHBand="0" w:firstRowFirstColumn="0" w:firstRowLastColumn="0" w:lastRowFirstColumn="0" w:lastRowLastColumn="0"/>
             <w:tcW w:w="0" w:type="auto"/>
+            <w:tcBorders>
+              <w:bottom w:val="single" w:sz="4" w:space="0" w:color="auto"/>
+            </w:tcBorders>
           </w:tcPr>
           <w:p>
             <w:pPr>
               <w:pStyle w:val="Compact"/>
-              <w:cnfStyle w:val="100000000000" w:firstRow="1" w:lastRow="0" w:firstColumn="0" w:lastColumn="0" w:oddVBand="0" w:evenVBand="0" w:oddHBand="0" w:evenHBand="0" w:firstRowFirstColumn="0" w:firstRowLastColumn="0" w:lastRowFirstColumn="0" w:lastRowLastColumn="0"/>
-              <w:rPr>
-                <w:sz w:val="18"/>
-                <w:szCs w:val="18"/>
-              </w:rPr>
             </w:pPr>
             <w:r>
-              <w:rPr>
-                <w:sz w:val="18"/>
-                <w:szCs w:val="18"/>
-              </w:rPr>
               <w:t xml:space="preserve"> 2 </w:t>
             </w:r>
           </w:p>
@@ -429,48 +411,38 @@
       </w:tr>
       <w:tr>
         <w:trPr>
-          <w:cnfStyle w:val="100000000000" w:firstRow="1" w:lastRow="0" w:firstColumn="0" w:lastColumn="0" w:oddVBand="0" w:evenVBand="0" w:oddHBand="0" w:evenHBand="0" w:firstRowFirstColumn="0" w:firstRowLastColumn="0" w:lastRowFirstColumn="0" w:lastRowLastColumn="0"/>
+          <w:cnfStyle w:val="010000000000" w:firstRow="0" w:lastRow="1" w:firstColumn="0" w:lastColumn="0" w:oddVBand="0" w:evenVBand="0" w:oddHBand="0" w:evenHBand="0" w:firstRowFirstColumn="0" w:firstRowLastColumn="0" w:lastRowFirstColumn="0" w:lastRowLastColumn="0"/>
         </w:trPr>
         <w:tc>
           <w:tcPr>
-            <w:cnfStyle w:val="001000000000" w:firstRow="0" w:lastRow="0" w:firstColumn="1" w:lastColumn="0" w:oddVBand="0" w:evenVBand="0" w:oddHBand="0" w:evenHBand="0" w:firstRowFirstColumn="0" w:firstRowLastColumn="0" w:lastRowFirstColumn="0" w:lastRowLastColumn="0"/>
+            <w:cnfStyle w:val="001000000001" w:firstRow="0" w:lastRow="0" w:firstColumn="1" w:lastColumn="0" w:oddVBand="0" w:evenVBand="0" w:oddHBand="0" w:evenHBand="0" w:firstRowFirstColumn="0" w:firstRowLastColumn="0" w:lastRowFirstColumn="1" w:lastRowLastColumn="0"/>
             <w:tcW w:w="0" w:type="auto"/>
+            <w:tcBorders>
+              <w:top w:val="single" w:sz="4" w:space="0" w:color="auto"/>
+            </w:tcBorders>
           </w:tcPr>
           <w:p>
             <w:pPr>
               <w:pStyle w:val="Compact"/>
-              <w:rPr>
-                <w:sz w:val="18"/>
-                <w:szCs w:val="18"/>
-              </w:rPr>
             </w:pPr>
             <w:r>
-              <w:rPr>
-                <w:sz w:val="18"/>
-                <w:szCs w:val="18"/>
-              </w:rPr>
               <w:t>3</w:t>
             </w:r>
           </w:p>
         </w:tc>
         <w:tc>
           <w:tcPr>
+            <w:cnfStyle w:val="000100000000" w:firstRow="0" w:lastRow="0" w:firstColumn="0" w:lastColumn="1" w:oddVBand="0" w:evenVBand="0" w:oddHBand="0" w:evenHBand="0" w:firstRowFirstColumn="0" w:firstRowLastColumn="0" w:lastRowFirstColumn="0" w:lastRowLastColumn="0"/>
             <w:tcW w:w="0" w:type="auto"/>
+            <w:tcBorders>
+              <w:top w:val="single" w:sz="4" w:space="0" w:color="auto"/>
+            </w:tcBorders>
           </w:tcPr>
           <w:p>
             <w:pPr>
               <w:pStyle w:val="Compact"/>
-              <w:cnfStyle w:val="100000000000" w:firstRow="1" w:lastRow="0" w:firstColumn="0" w:lastColumn="0" w:oddVBand="0" w:evenVBand="0" w:oddHBand="0" w:evenHBand="0" w:firstRowFirstColumn="0" w:firstRowLastColumn="0" w:lastRowFirstColumn="0" w:lastRowLastColumn="0"/>
-              <w:rPr>
-                <w:sz w:val="18"/>
-                <w:szCs w:val="18"/>
-              </w:rPr>
             </w:pPr>
             <w:r>
-              <w:rPr>
-                <w:sz w:val="18"/>
-                <w:szCs w:val="18"/>
-              </w:rPr>
               <w:t>4</w:t>
             </w:r>
           </w:p>
@@ -479,24 +451,10 @@
     </w:tbl>
     <w:p>
       <w:pPr>
-        <w:pStyle w:val="Normalcentr"/>
-      </w:pPr>
-    </w:p>
-    <w:p>
-      <w:pPr>
-        <w:pStyle w:val="Corpsdetexte"/>
-      </w:pPr>
-    </w:p>
-    <w:p>
-      <w:pPr>
-        <w:pStyle w:val="ImageCaption"/>
-      </w:pPr>
-    </w:p>
-    <w:p>
-      <w:pPr>
-        <w:pStyle w:val="ImageCaption"/>
-      </w:pPr>
-      <w:r>
+        <w:pStyle w:val="Titre7"/>
+      </w:pPr>
+      <w:r>
+        <w:lastRenderedPageBreak/>
         <w:t>Image Caption</w:t>
       </w:r>
     </w:p>
@@ -533,7 +491,15 @@
         <w:pStyle w:val="DefinitionTerm"/>
       </w:pPr>
       <w:r>
-        <w:t xml:space="preserve"> DefinitionTerm </w:t>
+        <w:t xml:space="preserve"> </w:t>
+      </w:r>
+      <w:proofErr w:type="spellStart"/>
+      <w:r>
+        <w:t>DefinitionTerm</w:t>
+      </w:r>
+      <w:proofErr w:type="spellEnd"/>
+      <w:r>
+        <w:t xml:space="preserve"> </w:t>
       </w:r>
     </w:p>
     <w:p>
@@ -559,7 +525,7 @@
       <w:footerReference w:type="default" r:id="rId9"/>
       <w:pgSz w:w="12240" w:h="15840"/>
       <w:pgMar w:top="1417" w:right="1417" w:bottom="1417" w:left="1417" w:header="720" w:footer="720" w:gutter="0"/>
-      <w:pgNumType w:start="0"/>
+      <w:pgNumType w:start="1"/>
       <w:cols w:space="720"/>
       <w:titlePg/>
       <w:docGrid w:linePitch="326"/>
@@ -693,14 +659,6 @@
       <w:fldChar w:fldCharType="end"/>
     </w:r>
   </w:p>
-  <w:p>
-    <w:pPr>
-      <w:pStyle w:val="Pieddepage"/>
-      <w:rPr>
-        <w:lang w:val="fr-FR"/>
-      </w:rPr>
-    </w:pPr>
-  </w:p>
 </w:ftr>
 </file>
 
@@ -750,7 +708,7 @@
   <w:abstractNum w:abstractNumId="0" w15:restartNumberingAfterBreak="0">
     <w:nsid w:val="FFFFFF7C"/>
     <w:multiLevelType w:val="singleLevel"/>
-    <w:tmpl w:val="C7C2F2BE"/>
+    <w:tmpl w:val="A9A49BAA"/>
     <w:lvl w:ilvl="0">
       <w:start w:val="1"/>
       <w:numFmt w:val="decimal"/>
@@ -767,7 +725,7 @@
   <w:abstractNum w:abstractNumId="1" w15:restartNumberingAfterBreak="0">
     <w:nsid w:val="FFFFFF7D"/>
     <w:multiLevelType w:val="singleLevel"/>
-    <w:tmpl w:val="1EF05C2E"/>
+    <w:tmpl w:val="B596DED8"/>
     <w:lvl w:ilvl="0">
       <w:start w:val="1"/>
       <w:numFmt w:val="decimal"/>
@@ -784,7 +742,7 @@
   <w:abstractNum w:abstractNumId="2" w15:restartNumberingAfterBreak="0">
     <w:nsid w:val="FFFFFF7E"/>
     <w:multiLevelType w:val="singleLevel"/>
-    <w:tmpl w:val="2FBA3E4A"/>
+    <w:tmpl w:val="D864081E"/>
     <w:lvl w:ilvl="0">
       <w:start w:val="1"/>
       <w:numFmt w:val="decimal"/>
@@ -801,7 +759,7 @@
   <w:abstractNum w:abstractNumId="3" w15:restartNumberingAfterBreak="0">
     <w:nsid w:val="FFFFFF7F"/>
     <w:multiLevelType w:val="singleLevel"/>
-    <w:tmpl w:val="9A6470BA"/>
+    <w:tmpl w:val="87FE9746"/>
     <w:lvl w:ilvl="0">
       <w:start w:val="1"/>
       <w:numFmt w:val="decimal"/>
@@ -818,7 +776,7 @@
   <w:abstractNum w:abstractNumId="4" w15:restartNumberingAfterBreak="0">
     <w:nsid w:val="FFFFFF80"/>
     <w:multiLevelType w:val="singleLevel"/>
-    <w:tmpl w:val="0D2EEA08"/>
+    <w:tmpl w:val="47864196"/>
     <w:lvl w:ilvl="0">
       <w:start w:val="1"/>
       <w:numFmt w:val="bullet"/>
@@ -838,7 +796,7 @@
   <w:abstractNum w:abstractNumId="5" w15:restartNumberingAfterBreak="0">
     <w:nsid w:val="FFFFFF81"/>
     <w:multiLevelType w:val="singleLevel"/>
-    <w:tmpl w:val="6EA06604"/>
+    <w:tmpl w:val="AC1E7E8C"/>
     <w:lvl w:ilvl="0">
       <w:start w:val="1"/>
       <w:numFmt w:val="bullet"/>
@@ -858,7 +816,7 @@
   <w:abstractNum w:abstractNumId="6" w15:restartNumberingAfterBreak="0">
     <w:nsid w:val="FFFFFF82"/>
     <w:multiLevelType w:val="singleLevel"/>
-    <w:tmpl w:val="C29ED02A"/>
+    <w:tmpl w:val="57FA79BC"/>
     <w:lvl w:ilvl="0">
       <w:start w:val="1"/>
       <w:numFmt w:val="bullet"/>
@@ -878,7 +836,7 @@
   <w:abstractNum w:abstractNumId="7" w15:restartNumberingAfterBreak="0">
     <w:nsid w:val="FFFFFF83"/>
     <w:multiLevelType w:val="singleLevel"/>
-    <w:tmpl w:val="3294DED2"/>
+    <w:tmpl w:val="1F4ACB36"/>
     <w:lvl w:ilvl="0">
       <w:start w:val="1"/>
       <w:numFmt w:val="bullet"/>
@@ -898,7 +856,7 @@
   <w:abstractNum w:abstractNumId="8" w15:restartNumberingAfterBreak="0">
     <w:nsid w:val="FFFFFF88"/>
     <w:multiLevelType w:val="singleLevel"/>
-    <w:tmpl w:val="F59ACE7A"/>
+    <w:tmpl w:val="0A5EF382"/>
     <w:lvl w:ilvl="0">
       <w:start w:val="1"/>
       <w:numFmt w:val="decimal"/>
@@ -915,7 +873,7 @@
   <w:abstractNum w:abstractNumId="9" w15:restartNumberingAfterBreak="0">
     <w:nsid w:val="FFFFFF89"/>
     <w:multiLevelType w:val="singleLevel"/>
-    <w:tmpl w:val="E798780E"/>
+    <w:tmpl w:val="6D06EED0"/>
     <w:lvl w:ilvl="0">
       <w:start w:val="1"/>
       <w:numFmt w:val="bullet"/>
@@ -1430,7 +1388,7 @@
   <w:style w:type="paragraph" w:default="1" w:styleId="Normal">
     <w:name w:val="Normal"/>
     <w:qFormat/>
-    <w:rsid w:val="00ED3F0F"/>
+    <w:rsid w:val="00A70301"/>
     <w:pPr>
       <w:spacing w:before="180" w:after="180"/>
       <w:jc w:val="both"/>
@@ -1447,12 +1405,11 @@
     <w:next w:val="Corpsdetexte"/>
     <w:uiPriority w:val="9"/>
     <w:qFormat/>
-    <w:rsid w:val="00E56AAD"/>
-    <w:pPr>
-      <w:keepNext/>
+    <w:rsid w:val="00D53900"/>
+    <w:pPr>
       <w:keepLines/>
       <w:pageBreakBefore/>
-      <w:spacing w:before="480" w:after="240"/>
+      <w:spacing w:before="0" w:after="100" w:afterAutospacing="1"/>
       <w:jc w:val="center"/>
       <w:outlineLvl w:val="0"/>
     </w:pPr>
@@ -1670,9 +1627,9 @@
     <w:name w:val="Compact"/>
     <w:basedOn w:val="Corpsdetexte"/>
     <w:qFormat/>
-    <w:rsid w:val="00ED3F0F"/>
-    <w:pPr>
-      <w:spacing w:before="36" w:after="36"/>
+    <w:rsid w:val="00371AD2"/>
+    <w:pPr>
+      <w:spacing w:before="0" w:after="0"/>
       <w:jc w:val="left"/>
     </w:pPr>
   </w:style>
@@ -1815,9 +1772,14 @@
   </w:style>
   <w:style w:type="table" w:customStyle="1" w:styleId="Table">
     <w:name w:val="Table"/>
+    <w:basedOn w:val="Colonnesdetableau1"/>
+    <w:semiHidden/>
     <w:unhideWhenUsed/>
     <w:qFormat/>
-    <w:rsid w:val="00813171"/>
+    <w:rsid w:val="007136B4"/>
+    <w:pPr>
+      <w:spacing w:after="0"/>
+    </w:pPr>
     <w:rPr>
       <w:rFonts w:ascii="Marianne" w:hAnsi="Marianne"/>
       <w:sz w:val="18"/>
@@ -1826,7 +1788,6 @@
     </w:rPr>
     <w:tblPr>
       <w:tblStyleRowBandSize w:val="1"/>
-      <w:tblInd w:w="0" w:type="dxa"/>
       <w:tblBorders>
         <w:top w:val="single" w:sz="6" w:space="0" w:color="auto"/>
         <w:left w:val="single" w:sz="6" w:space="0" w:color="auto"/>
@@ -1835,15 +1796,9 @@
         <w:insideH w:val="single" w:sz="6" w:space="0" w:color="auto"/>
         <w:insideV w:val="single" w:sz="6" w:space="0" w:color="auto"/>
       </w:tblBorders>
-      <w:tblCellMar>
-        <w:top w:w="0" w:type="dxa"/>
-        <w:left w:w="108" w:type="dxa"/>
-        <w:bottom w:w="0" w:type="dxa"/>
-        <w:right w:w="108" w:type="dxa"/>
-      </w:tblCellMar>
     </w:tblPr>
     <w:trPr>
-      <w:tblHeader/>
+      <w:cantSplit/>
     </w:trPr>
     <w:tblStylePr w:type="firstRow">
       <w:pPr>
@@ -1851,26 +1806,56 @@
         <w:jc w:val="left"/>
       </w:pPr>
       <w:rPr>
-        <w:rFonts w:ascii="Marianne" w:hAnsi="Marianne"/>
-        <w:b w:val="0"/>
-        <w:sz w:val="18"/>
+        <w:b/>
+        <w:bCs w:val="0"/>
+        <w:i w:val="0"/>
       </w:rPr>
       <w:tblPr/>
+      <w:trPr>
+        <w:tblHeader/>
+      </w:trPr>
       <w:tcPr>
         <w:tcBorders>
           <w:bottom w:val="single" w:sz="0" w:space="0" w:color="auto"/>
         </w:tcBorders>
       </w:tcPr>
     </w:tblStylePr>
-    <w:tblStylePr w:type="firstCol">
+    <w:tblStylePr w:type="lastRow">
       <w:pPr>
         <w:wordWrap/>
         <w:jc w:val="left"/>
       </w:pPr>
       <w:rPr>
         <w:rFonts w:ascii="Marianne" w:hAnsi="Marianne"/>
-        <w:sz w:val="18"/>
-      </w:rPr>
+        <w:b w:val="0"/>
+        <w:bCs w:val="0"/>
+        <w:sz w:val="20"/>
+      </w:rPr>
+      <w:tblPr/>
+      <w:tcPr>
+        <w:tcBorders>
+          <w:tl2br w:val="none" w:sz="0" w:space="0" w:color="auto"/>
+          <w:tr2bl w:val="none" w:sz="0" w:space="0" w:color="auto"/>
+        </w:tcBorders>
+      </w:tcPr>
+    </w:tblStylePr>
+    <w:tblStylePr w:type="firstCol">
+      <w:pPr>
+        <w:jc w:val="left"/>
+      </w:pPr>
+      <w:rPr>
+        <w:rFonts w:ascii="Marianne" w:hAnsi="Marianne"/>
+        <w:b w:val="0"/>
+        <w:bCs w:val="0"/>
+        <w:sz w:val="20"/>
+      </w:rPr>
+      <w:tblPr/>
+      <w:tcPr>
+        <w:tcBorders>
+          <w:tl2br w:val="none" w:sz="0" w:space="0" w:color="auto"/>
+          <w:tr2bl w:val="none" w:sz="0" w:space="0" w:color="auto"/>
+        </w:tcBorders>
+      </w:tcPr>
     </w:tblStylePr>
     <w:tblStylePr w:type="lastCol">
       <w:pPr>
@@ -1879,28 +1864,95 @@
       </w:pPr>
       <w:rPr>
         <w:rFonts w:ascii="Marianne" w:hAnsi="Marianne"/>
-        <w:sz w:val="18"/>
-      </w:rPr>
+        <w:b w:val="0"/>
+        <w:bCs w:val="0"/>
+        <w:sz w:val="20"/>
+      </w:rPr>
+      <w:tblPr/>
+      <w:tcPr>
+        <w:tcBorders>
+          <w:tl2br w:val="none" w:sz="0" w:space="0" w:color="auto"/>
+          <w:tr2bl w:val="none" w:sz="0" w:space="0" w:color="auto"/>
+        </w:tcBorders>
+      </w:tcPr>
+    </w:tblStylePr>
+    <w:tblStylePr w:type="band1Vert">
+      <w:pPr>
+        <w:wordWrap/>
+        <w:jc w:val="left"/>
+      </w:pPr>
+      <w:rPr>
+        <w:b w:val="0"/>
+        <w:color w:val="auto"/>
+      </w:rPr>
+      <w:tblPr/>
+      <w:tcPr>
+        <w:shd w:val="clear" w:color="auto" w:fill="FFFFFF" w:themeFill="background1"/>
+      </w:tcPr>
+    </w:tblStylePr>
+    <w:tblStylePr w:type="band2Vert">
+      <w:pPr>
+        <w:wordWrap/>
+        <w:jc w:val="left"/>
+      </w:pPr>
+      <w:rPr>
+        <w:b w:val="0"/>
+        <w:color w:val="auto"/>
+      </w:rPr>
+      <w:tblPr/>
+      <w:tcPr>
+        <w:shd w:val="clear" w:color="auto" w:fill="FFFFFF" w:themeFill="background1"/>
+      </w:tcPr>
     </w:tblStylePr>
     <w:tblStylePr w:type="band1Horz">
       <w:pPr>
         <w:wordWrap/>
         <w:jc w:val="left"/>
       </w:pPr>
-      <w:rPr>
-        <w:rFonts w:ascii="Marianne" w:hAnsi="Marianne"/>
-        <w:sz w:val="18"/>
-      </w:rPr>
+      <w:tblPr/>
+      <w:tcPr>
+        <w:shd w:val="clear" w:color="auto" w:fill="FFFFFF" w:themeFill="background1"/>
+      </w:tcPr>
     </w:tblStylePr>
     <w:tblStylePr w:type="band2Horz">
       <w:pPr>
         <w:wordWrap/>
         <w:jc w:val="left"/>
-      </w:pPr>
-      <w:rPr>
-        <w:rFonts w:ascii="Marianne" w:hAnsi="Marianne"/>
-        <w:sz w:val="18"/>
-      </w:rPr>
+        <w:textboxTightWrap w:val="none"/>
+      </w:pPr>
+      <w:rPr>
+        <w:b w:val="0"/>
+      </w:rPr>
+      <w:tblPr/>
+      <w:tcPr>
+        <w:shd w:val="clear" w:color="auto" w:fill="FFFFFF" w:themeFill="background1"/>
+      </w:tcPr>
+    </w:tblStylePr>
+    <w:tblStylePr w:type="neCell">
+      <w:rPr>
+        <w:b/>
+        <w:bCs/>
+      </w:rPr>
+      <w:tblPr/>
+      <w:tcPr>
+        <w:tcBorders>
+          <w:tl2br w:val="none" w:sz="0" w:space="0" w:color="auto"/>
+          <w:tr2bl w:val="none" w:sz="0" w:space="0" w:color="auto"/>
+        </w:tcBorders>
+      </w:tcPr>
+    </w:tblStylePr>
+    <w:tblStylePr w:type="swCell">
+      <w:rPr>
+        <w:b/>
+        <w:bCs/>
+      </w:rPr>
+      <w:tblPr/>
+      <w:tcPr>
+        <w:tcBorders>
+          <w:tl2br w:val="none" w:sz="0" w:space="0" w:color="auto"/>
+          <w:tr2bl w:val="none" w:sz="0" w:space="0" w:color="auto"/>
+        </w:tcBorders>
+      </w:tcPr>
     </w:tblStylePr>
   </w:style>
   <w:style w:type="paragraph" w:customStyle="1" w:styleId="DefinitionTerm">
@@ -1942,29 +1994,13 @@
   <w:style w:type="paragraph" w:customStyle="1" w:styleId="TableCaption">
     <w:name w:val="Table Caption"/>
     <w:basedOn w:val="Lgende"/>
-    <w:qFormat/>
-    <w:rsid w:val="003A21A1"/>
     <w:pPr>
       <w:keepNext/>
-      <w:jc w:val="center"/>
-    </w:pPr>
-    <w:rPr>
-      <w:color w:val="4F81BD" w:themeColor="accent1"/>
-      <w:sz w:val="20"/>
-    </w:rPr>
+    </w:pPr>
   </w:style>
   <w:style w:type="paragraph" w:customStyle="1" w:styleId="ImageCaption">
     <w:name w:val="Image Caption"/>
     <w:basedOn w:val="Lgende"/>
-    <w:qFormat/>
-    <w:rsid w:val="003A21A1"/>
-    <w:pPr>
-      <w:jc w:val="center"/>
-    </w:pPr>
-    <w:rPr>
-      <w:color w:val="4F81BD" w:themeColor="accent1"/>
-      <w:sz w:val="20"/>
-    </w:rPr>
   </w:style>
   <w:style w:type="paragraph" w:customStyle="1" w:styleId="Figure">
     <w:name w:val="Figure"/>
@@ -2077,174 +2113,126 @@
     <w:link w:val="Pieddepage"/>
     <w:rsid w:val="00C10257"/>
   </w:style>
-  <w:style w:type="table" w:styleId="TableauGrille2-Accentuation1">
-    <w:name w:val="Grid Table 2 Accent 1"/>
+  <w:style w:type="table" w:styleId="Colonnesdetableau1">
+    <w:name w:val="Table Columns 1"/>
     <w:basedOn w:val="TableauNormal"/>
-    <w:uiPriority w:val="47"/>
-    <w:rsid w:val="00993C9A"/>
-    <w:pPr>
-      <w:spacing w:after="0"/>
-    </w:pPr>
+    <w:semiHidden/>
+    <w:unhideWhenUsed/>
+    <w:rsid w:val="00690917"/>
+    <w:pPr>
+      <w:spacing w:before="180" w:after="180"/>
+      <w:jc w:val="both"/>
+    </w:pPr>
+    <w:rPr>
+      <w:b/>
+      <w:bCs/>
+    </w:rPr>
     <w:tblPr>
-      <w:tblStyleRowBandSize w:val="1"/>
       <w:tblStyleColBandSize w:val="1"/>
       <w:tblBorders>
-        <w:top w:val="single" w:sz="2" w:space="0" w:color="95B3D7" w:themeColor="accent1" w:themeTint="99"/>
-        <w:bottom w:val="single" w:sz="2" w:space="0" w:color="95B3D7" w:themeColor="accent1" w:themeTint="99"/>
-        <w:insideH w:val="single" w:sz="2" w:space="0" w:color="95B3D7" w:themeColor="accent1" w:themeTint="99"/>
-        <w:insideV w:val="single" w:sz="2" w:space="0" w:color="95B3D7" w:themeColor="accent1" w:themeTint="99"/>
+        <w:top w:val="single" w:sz="12" w:space="0" w:color="000000"/>
+        <w:left w:val="single" w:sz="12" w:space="0" w:color="000000"/>
+        <w:bottom w:val="single" w:sz="12" w:space="0" w:color="000000"/>
+        <w:right w:val="single" w:sz="12" w:space="0" w:color="000000"/>
       </w:tblBorders>
     </w:tblPr>
     <w:tblStylePr w:type="firstRow">
       <w:rPr>
-        <w:b/>
-        <w:bCs/>
+        <w:b w:val="0"/>
+        <w:bCs w:val="0"/>
       </w:rPr>
       <w:tblPr/>
       <w:tcPr>
         <w:tcBorders>
-          <w:top w:val="nil"/>
-          <w:bottom w:val="single" w:sz="12" w:space="0" w:color="95B3D7" w:themeColor="accent1" w:themeTint="99"/>
-          <w:insideH w:val="nil"/>
-          <w:insideV w:val="nil"/>
+          <w:bottom w:val="double" w:sz="6" w:space="0" w:color="000000"/>
+          <w:tl2br w:val="none" w:sz="0" w:space="0" w:color="auto"/>
+          <w:tr2bl w:val="none" w:sz="0" w:space="0" w:color="auto"/>
         </w:tcBorders>
-        <w:shd w:val="clear" w:color="auto" w:fill="FFFFFF" w:themeFill="background1"/>
       </w:tcPr>
     </w:tblStylePr>
     <w:tblStylePr w:type="lastRow">
       <w:rPr>
-        <w:b/>
-        <w:bCs/>
+        <w:b w:val="0"/>
+        <w:bCs w:val="0"/>
       </w:rPr>
       <w:tblPr/>
       <w:tcPr>
         <w:tcBorders>
-          <w:top w:val="double" w:sz="2" w:space="0" w:color="95B3D7" w:themeColor="accent1" w:themeTint="99"/>
-          <w:bottom w:val="nil"/>
-          <w:insideH w:val="nil"/>
-          <w:insideV w:val="nil"/>
-        </w:tcBorders>
-        <w:shd w:val="clear" w:color="auto" w:fill="FFFFFF" w:themeFill="background1"/>
-      </w:tcPr>
-    </w:tblStylePr>
-    <w:tblStylePr w:type="firstCol">
-      <w:rPr>
-        <w:b/>
-        <w:bCs/>
-      </w:rPr>
-    </w:tblStylePr>
-    <w:tblStylePr w:type="lastCol">
-      <w:rPr>
-        <w:b/>
-        <w:bCs/>
-      </w:rPr>
-    </w:tblStylePr>
-    <w:tblStylePr w:type="band1Vert">
-      <w:tblPr/>
-      <w:tcPr>
-        <w:shd w:val="clear" w:color="auto" w:fill="DBE5F1" w:themeFill="accent1" w:themeFillTint="33"/>
-      </w:tcPr>
-    </w:tblStylePr>
-    <w:tblStylePr w:type="band1Horz">
-      <w:tblPr/>
-      <w:tcPr>
-        <w:shd w:val="clear" w:color="auto" w:fill="DBE5F1" w:themeFill="accent1" w:themeFillTint="33"/>
-      </w:tcPr>
-    </w:tblStylePr>
-  </w:style>
-  <w:style w:type="table" w:styleId="TableauGrille4-Accentuation1">
-    <w:name w:val="Grid Table 4 Accent 1"/>
-    <w:basedOn w:val="TableauNormal"/>
-    <w:uiPriority w:val="49"/>
-    <w:rsid w:val="00993C9A"/>
-    <w:pPr>
-      <w:spacing w:after="0"/>
-    </w:pPr>
-    <w:tblPr>
-      <w:tblStyleRowBandSize w:val="1"/>
-      <w:tblStyleColBandSize w:val="1"/>
-      <w:tblBorders>
-        <w:top w:val="single" w:sz="4" w:space="0" w:color="95B3D7" w:themeColor="accent1" w:themeTint="99"/>
-        <w:left w:val="single" w:sz="4" w:space="0" w:color="95B3D7" w:themeColor="accent1" w:themeTint="99"/>
-        <w:bottom w:val="single" w:sz="4" w:space="0" w:color="95B3D7" w:themeColor="accent1" w:themeTint="99"/>
-        <w:right w:val="single" w:sz="4" w:space="0" w:color="95B3D7" w:themeColor="accent1" w:themeTint="99"/>
-        <w:insideH w:val="single" w:sz="4" w:space="0" w:color="95B3D7" w:themeColor="accent1" w:themeTint="99"/>
-        <w:insideV w:val="single" w:sz="4" w:space="0" w:color="95B3D7" w:themeColor="accent1" w:themeTint="99"/>
-      </w:tblBorders>
-    </w:tblPr>
-    <w:tblStylePr w:type="firstRow">
-      <w:rPr>
-        <w:b/>
-        <w:bCs/>
-        <w:color w:val="FFFFFF" w:themeColor="background1"/>
-      </w:rPr>
-      <w:tblPr/>
-      <w:tcPr>
-        <w:tcBorders>
-          <w:top w:val="single" w:sz="4" w:space="0" w:color="4F81BD" w:themeColor="accent1"/>
-          <w:left w:val="single" w:sz="4" w:space="0" w:color="4F81BD" w:themeColor="accent1"/>
-          <w:bottom w:val="single" w:sz="4" w:space="0" w:color="4F81BD" w:themeColor="accent1"/>
-          <w:right w:val="single" w:sz="4" w:space="0" w:color="4F81BD" w:themeColor="accent1"/>
-          <w:insideH w:val="nil"/>
-          <w:insideV w:val="nil"/>
-        </w:tcBorders>
-        <w:shd w:val="clear" w:color="auto" w:fill="4F81BD" w:themeFill="accent1"/>
-      </w:tcPr>
-    </w:tblStylePr>
-    <w:tblStylePr w:type="lastRow">
-      <w:rPr>
-        <w:b/>
-        <w:bCs/>
-      </w:rPr>
-      <w:tblPr/>
-      <w:tcPr>
-        <w:tcBorders>
-          <w:top w:val="double" w:sz="4" w:space="0" w:color="4F81BD" w:themeColor="accent1"/>
+          <w:tl2br w:val="none" w:sz="0" w:space="0" w:color="auto"/>
+          <w:tr2bl w:val="none" w:sz="0" w:space="0" w:color="auto"/>
         </w:tcBorders>
       </w:tcPr>
     </w:tblStylePr>
     <w:tblStylePr w:type="firstCol">
       <w:rPr>
+        <w:b w:val="0"/>
+        <w:bCs w:val="0"/>
+      </w:rPr>
+      <w:tblPr/>
+      <w:tcPr>
+        <w:tcBorders>
+          <w:tl2br w:val="none" w:sz="0" w:space="0" w:color="auto"/>
+          <w:tr2bl w:val="none" w:sz="0" w:space="0" w:color="auto"/>
+        </w:tcBorders>
+      </w:tcPr>
+    </w:tblStylePr>
+    <w:tblStylePr w:type="lastCol">
+      <w:rPr>
+        <w:b w:val="0"/>
+        <w:bCs w:val="0"/>
+      </w:rPr>
+      <w:tblPr/>
+      <w:tcPr>
+        <w:tcBorders>
+          <w:tl2br w:val="none" w:sz="0" w:space="0" w:color="auto"/>
+          <w:tr2bl w:val="none" w:sz="0" w:space="0" w:color="auto"/>
+        </w:tcBorders>
+      </w:tcPr>
+    </w:tblStylePr>
+    <w:tblStylePr w:type="band1Vert">
+      <w:rPr>
+        <w:color w:val="auto"/>
+      </w:rPr>
+      <w:tblPr/>
+      <w:tcPr>
+        <w:shd w:val="pct25" w:color="000000" w:fill="FFFFFF"/>
+      </w:tcPr>
+    </w:tblStylePr>
+    <w:tblStylePr w:type="band2Vert">
+      <w:rPr>
+        <w:color w:val="auto"/>
+      </w:rPr>
+      <w:tblPr/>
+      <w:tcPr>
+        <w:shd w:val="pct25" w:color="FFFF00" w:fill="FFFFFF"/>
+      </w:tcPr>
+    </w:tblStylePr>
+    <w:tblStylePr w:type="neCell">
+      <w:rPr>
         <w:b/>
         <w:bCs/>
       </w:rPr>
+      <w:tblPr/>
+      <w:tcPr>
+        <w:tcBorders>
+          <w:tl2br w:val="none" w:sz="0" w:space="0" w:color="auto"/>
+          <w:tr2bl w:val="none" w:sz="0" w:space="0" w:color="auto"/>
+        </w:tcBorders>
+      </w:tcPr>
     </w:tblStylePr>
-    <w:tblStylePr w:type="lastCol">
+    <w:tblStylePr w:type="swCell">
       <w:rPr>
         <w:b/>
         <w:bCs/>
       </w:rPr>
-    </w:tblStylePr>
-    <w:tblStylePr w:type="band1Vert">
       <w:tblPr/>
       <w:tcPr>
-        <w:shd w:val="clear" w:color="auto" w:fill="DBE5F1" w:themeFill="accent1" w:themeFillTint="33"/>
+        <w:tcBorders>
+          <w:tl2br w:val="none" w:sz="0" w:space="0" w:color="auto"/>
+          <w:tr2bl w:val="none" w:sz="0" w:space="0" w:color="auto"/>
+        </w:tcBorders>
       </w:tcPr>
     </w:tblStylePr>
-    <w:tblStylePr w:type="band1Horz">
-      <w:tblPr/>
-      <w:tcPr>
-        <w:shd w:val="clear" w:color="auto" w:fill="DBE5F1" w:themeFill="accent1" w:themeFillTint="33"/>
-      </w:tcPr>
-    </w:tblStylePr>
-  </w:style>
-  <w:style w:type="table" w:styleId="Grilledutableau">
-    <w:name w:val="Table Grid"/>
-    <w:basedOn w:val="TableauNormal"/>
-    <w:rsid w:val="004E69E7"/>
-    <w:pPr>
-      <w:spacing w:after="0"/>
-    </w:pPr>
-    <w:tblPr>
-      <w:tblBorders>
-        <w:top w:val="single" w:sz="4" w:space="0" w:color="auto"/>
-        <w:left w:val="single" w:sz="4" w:space="0" w:color="auto"/>
-        <w:bottom w:val="single" w:sz="4" w:space="0" w:color="auto"/>
-        <w:right w:val="single" w:sz="4" w:space="0" w:color="auto"/>
-        <w:insideH w:val="single" w:sz="4" w:space="0" w:color="auto"/>
-        <w:insideV w:val="single" w:sz="4" w:space="0" w:color="auto"/>
-      </w:tblBorders>
-    </w:tblPr>
   </w:style>
 </w:styles>
 </file>

</xml_diff>